<commit_message>
Added a way to non-manually add communities Important Changes: updated documentation Updated Readme to properly reflect the website Minor code changes including seperating Community views into a folder for better readability Add some citations some styling updates
</commit_message>
<xml_diff>
--- a/Documentation/Documentation.docx
+++ b/Documentation/Documentation.docx
@@ -2189,52 +2189,60 @@
           <w:sz w:val="24"/>
           <w:szCs w:val="24"/>
         </w:rPr>
-        <w:t>The Discovery Database</w:t>
-      </w:r>
-    </w:p>
-    <w:p>
-      <w:pPr>
-        <w:pStyle w:val="ListParagraph"/>
-        <w:spacing w:line="480" w:lineRule="auto"/>
-        <w:ind w:left="0"/>
-        <w:rPr>
-          <w:rFonts w:ascii="Times New Roman" w:hAnsi="Times New Roman" w:cs="Times New Roman"/>
-          <w:sz w:val="24"/>
-          <w:szCs w:val="24"/>
-        </w:rPr>
-      </w:pPr>
-      <w:r>
-        <w:rPr>
-          <w:rFonts w:ascii="Times New Roman" w:hAnsi="Times New Roman" w:cs="Times New Roman"/>
-          <w:sz w:val="24"/>
-          <w:szCs w:val="24"/>
-        </w:rPr>
-        <w:t xml:space="preserve">      The Database has a lot of simple parts, but also contains some complex parts. Let’s jump into the simple. The Senate app </w:t>
-      </w:r>
-      <w:r>
-        <w:rPr>
-          <w:rFonts w:ascii="Times New Roman" w:hAnsi="Times New Roman" w:cs="Times New Roman"/>
-          <w:sz w:val="24"/>
-          <w:szCs w:val="24"/>
-        </w:rPr>
-        <w:t>(remember apps are just sections</w:t>
-      </w:r>
-      <w:r>
-        <w:rPr>
-          <w:rFonts w:ascii="Times New Roman" w:hAnsi="Times New Roman" w:cs="Times New Roman"/>
-          <w:sz w:val="24"/>
-          <w:szCs w:val="24"/>
-        </w:rPr>
-        <w:t xml:space="preserve"> of the website) only has a single </w:t>
-      </w:r>
-      <w:r>
-        <w:rPr>
-          <w:rFonts w:ascii="Times New Roman" w:hAnsi="Times New Roman" w:cs="Times New Roman"/>
-          <w:sz w:val="24"/>
-          <w:szCs w:val="24"/>
-        </w:rPr>
-        <w:lastRenderedPageBreak/>
-        <w:t xml:space="preserve">model, it represents the senators. Each model instance contains the name of a senator, a photo of them, their email, and if they are current or not. These models are loaded into the senate template and it displays the active members loading in each senator model instance. The constitution portion of the senate app is individual and </w:t>
+        <w:t>Heroku Basics</w:t>
+      </w:r>
+    </w:p>
+    <w:p>
+      <w:pPr>
+        <w:spacing w:line="480" w:lineRule="auto"/>
+        <w:rPr>
+          <w:rFonts w:ascii="Times New Roman" w:hAnsi="Times New Roman" w:cs="Times New Roman"/>
+          <w:sz w:val="24"/>
+          <w:szCs w:val="24"/>
+        </w:rPr>
+      </w:pPr>
+      <w:r>
+        <w:rPr>
+          <w:rFonts w:ascii="Times New Roman" w:hAnsi="Times New Roman" w:cs="Times New Roman"/>
+          <w:sz w:val="24"/>
+          <w:szCs w:val="24"/>
+        </w:rPr>
+        <w:t xml:space="preserve">       Heroku is a very robust, or should I say, ‘it allows me to run Django’ web server. It’s </w:t>
+      </w:r>
+      <w:r>
+        <w:rPr>
+          <w:rFonts w:ascii="Times New Roman" w:hAnsi="Times New Roman" w:cs="Times New Roman"/>
+          <w:i/>
+          <w:sz w:val="24"/>
+          <w:szCs w:val="24"/>
+        </w:rPr>
+        <w:t xml:space="preserve">cheap, </w:t>
+      </w:r>
+      <w:r>
+        <w:rPr>
+          <w:rFonts w:ascii="Times New Roman" w:hAnsi="Times New Roman" w:cs="Times New Roman"/>
+          <w:sz w:val="24"/>
+          <w:szCs w:val="24"/>
+        </w:rPr>
+        <w:t xml:space="preserve">able to be run from the command line and overall easy to work with. Heroku runs your code off their own ‘dyno,’ intuitively this can be thought of as a </w:t>
+      </w:r>
+      <w:proofErr w:type="spellStart"/>
+      <w:r>
+        <w:rPr>
+          <w:rFonts w:ascii="Times New Roman" w:hAnsi="Times New Roman" w:cs="Times New Roman"/>
+          <w:sz w:val="24"/>
+          <w:szCs w:val="24"/>
+        </w:rPr>
+        <w:t>linux</w:t>
+      </w:r>
+      <w:proofErr w:type="spellEnd"/>
+      <w:r>
+        <w:rPr>
+          <w:rFonts w:ascii="Times New Roman" w:hAnsi="Times New Roman" w:cs="Times New Roman"/>
+          <w:sz w:val="24"/>
+          <w:szCs w:val="24"/>
+        </w:rPr>
+        <w:t xml:space="preserve"> USB. When you plug it in, you can run all your code, but once you unplug it, </w:t>
       </w:r>
       <w:proofErr w:type="gramStart"/>
       <w:r>
@@ -2243,7 +2251,7 @@
           <w:sz w:val="24"/>
           <w:szCs w:val="24"/>
         </w:rPr>
-        <w:t>has to</w:t>
+        <w:t>all of</w:t>
       </w:r>
       <w:proofErr w:type="gramEnd"/>
       <w:r>
@@ -2252,65 +2260,99 @@
           <w:sz w:val="24"/>
           <w:szCs w:val="24"/>
         </w:rPr>
-        <w:t xml:space="preserve"> be updated manually, I didn’t think it really made much sense to make the constitution into a separate model in the database because it is updated infrequently, and there are not multiple versions of it. There’s room for improvement here, perhaps splitting the constitution up into </w:t>
-      </w:r>
-      <w:r>
-        <w:rPr>
-          <w:rFonts w:ascii="Times New Roman" w:hAnsi="Times New Roman" w:cs="Times New Roman"/>
-          <w:sz w:val="24"/>
-          <w:szCs w:val="24"/>
-        </w:rPr>
-        <w:t>its</w:t>
-      </w:r>
-      <w:r>
-        <w:rPr>
-          <w:rFonts w:ascii="Times New Roman" w:hAnsi="Times New Roman" w:cs="Times New Roman"/>
-          <w:sz w:val="24"/>
-          <w:szCs w:val="24"/>
-        </w:rPr>
-        <w:t xml:space="preserve"> parts, </w:t>
-      </w:r>
-      <w:r>
-        <w:rPr>
-          <w:rFonts w:ascii="Times New Roman" w:hAnsi="Times New Roman" w:cs="Times New Roman"/>
-          <w:sz w:val="24"/>
-          <w:szCs w:val="24"/>
-        </w:rPr>
-        <w:t>clauses</w:t>
-      </w:r>
-      <w:r>
-        <w:rPr>
-          <w:rFonts w:ascii="Times New Roman" w:hAnsi="Times New Roman" w:cs="Times New Roman"/>
-          <w:sz w:val="24"/>
-          <w:szCs w:val="24"/>
-        </w:rPr>
-        <w:t xml:space="preserve">, introduction, </w:t>
-      </w:r>
-      <w:proofErr w:type="spellStart"/>
-      <w:r>
-        <w:rPr>
-          <w:rFonts w:ascii="Times New Roman" w:hAnsi="Times New Roman" w:cs="Times New Roman"/>
-          <w:sz w:val="24"/>
-          <w:szCs w:val="24"/>
-        </w:rPr>
-        <w:t>etc</w:t>
-      </w:r>
-      <w:proofErr w:type="spellEnd"/>
-      <w:r>
-        <w:rPr>
-          <w:rFonts w:ascii="Times New Roman" w:hAnsi="Times New Roman" w:cs="Times New Roman"/>
-          <w:sz w:val="24"/>
-          <w:szCs w:val="24"/>
-        </w:rPr>
-        <w:t xml:space="preserve">, or storing previous versions for archival reasons. </w:t>
-      </w:r>
-      <w:r>
-        <w:rPr>
-          <w:rFonts w:ascii="Times New Roman" w:hAnsi="Times New Roman" w:cs="Times New Roman"/>
-          <w:sz w:val="24"/>
-          <w:szCs w:val="24"/>
-        </w:rPr>
-        <w:t xml:space="preserve">Overall, the senate app is </w:t>
+        <w:t xml:space="preserve"> the changes made are gone. That’s why you don’t put your Database on Heroku. It will go away. Static files, templates, scripts, </w:t>
+      </w:r>
+      <w:proofErr w:type="spellStart"/>
+      <w:r>
+        <w:rPr>
+          <w:rFonts w:ascii="Times New Roman" w:hAnsi="Times New Roman" w:cs="Times New Roman"/>
+          <w:sz w:val="24"/>
+          <w:szCs w:val="24"/>
+        </w:rPr>
+        <w:t>css</w:t>
+      </w:r>
+      <w:proofErr w:type="spellEnd"/>
+      <w:r>
+        <w:rPr>
+          <w:rFonts w:ascii="Times New Roman" w:hAnsi="Times New Roman" w:cs="Times New Roman"/>
+          <w:sz w:val="24"/>
+          <w:szCs w:val="24"/>
+        </w:rPr>
+        <w:t xml:space="preserve"> styling sheets, are all collected at startup. </w:t>
+      </w:r>
+      <w:r>
+        <w:rPr>
+          <w:rFonts w:ascii="Times New Roman" w:hAnsi="Times New Roman" w:cs="Times New Roman"/>
+          <w:sz w:val="24"/>
+          <w:szCs w:val="24"/>
+        </w:rPr>
+        <w:t>So,</w:t>
+      </w:r>
+      <w:r>
+        <w:rPr>
+          <w:rFonts w:ascii="Times New Roman" w:hAnsi="Times New Roman" w:cs="Times New Roman"/>
+          <w:sz w:val="24"/>
+          <w:szCs w:val="24"/>
+        </w:rPr>
+        <w:t xml:space="preserve"> once you deploy don’t delete them, they will be needed on every redeploy. Heroku isn’t just magic, the ‘dynos’ are on </w:t>
+      </w:r>
+      <w:proofErr w:type="spellStart"/>
+      <w:r>
+        <w:rPr>
+          <w:rFonts w:ascii="Times New Roman" w:hAnsi="Times New Roman" w:cs="Times New Roman"/>
+          <w:sz w:val="24"/>
+          <w:szCs w:val="24"/>
+        </w:rPr>
+        <w:t>linux</w:t>
+      </w:r>
+      <w:proofErr w:type="spellEnd"/>
+      <w:r>
+        <w:rPr>
+          <w:rFonts w:ascii="Times New Roman" w:hAnsi="Times New Roman" w:cs="Times New Roman"/>
+          <w:sz w:val="24"/>
+          <w:szCs w:val="24"/>
+        </w:rPr>
+        <w:t xml:space="preserve"> and as such they have environment variables. The main one you should concern yourself with </w:t>
+      </w:r>
+      <w:r>
+        <w:rPr>
+          <w:rFonts w:ascii="Times New Roman" w:hAnsi="Times New Roman" w:cs="Times New Roman"/>
+          <w:sz w:val="24"/>
+          <w:szCs w:val="24"/>
+        </w:rPr>
+        <w:t xml:space="preserve">is </w:t>
+      </w:r>
+      <w:r>
+        <w:rPr>
+          <w:rFonts w:ascii="Times New Roman" w:hAnsi="Times New Roman" w:cs="Times New Roman"/>
+          <w:sz w:val="24"/>
+          <w:szCs w:val="24"/>
+        </w:rPr>
+        <w:t>‘DJANGO_DEBUG</w:t>
+      </w:r>
+      <w:r>
+        <w:rPr>
+          <w:rFonts w:ascii="Times New Roman" w:hAnsi="Times New Roman" w:cs="Times New Roman"/>
+          <w:sz w:val="24"/>
+          <w:szCs w:val="24"/>
+        </w:rPr>
+        <w:t>.</w:t>
+      </w:r>
+      <w:r>
+        <w:rPr>
+          <w:rFonts w:ascii="Times New Roman" w:hAnsi="Times New Roman" w:cs="Times New Roman"/>
+          <w:sz w:val="24"/>
+          <w:szCs w:val="24"/>
+        </w:rPr>
+        <w:t>’</w:t>
+      </w:r>
+      <w:r>
+        <w:rPr>
+          <w:rFonts w:ascii="Times New Roman" w:hAnsi="Times New Roman" w:cs="Times New Roman"/>
+          <w:sz w:val="24"/>
+          <w:szCs w:val="24"/>
+        </w:rPr>
+        <w:t xml:space="preserve"> This tells the website when it should show </w:t>
       </w:r>
       <w:proofErr w:type="gramStart"/>
       <w:r>
@@ -2319,7 +2361,7 @@
           <w:sz w:val="24"/>
           <w:szCs w:val="24"/>
         </w:rPr>
-        <w:t>fairly self-contained</w:t>
+        <w:t>important information</w:t>
       </w:r>
       <w:proofErr w:type="gramEnd"/>
       <w:r>
@@ -2328,20 +2370,26 @@
           <w:sz w:val="24"/>
           <w:szCs w:val="24"/>
         </w:rPr>
-        <w:t xml:space="preserve"> and isolated, which makes it as an easy introduction. </w:t>
-      </w:r>
-    </w:p>
-    <w:p>
-      <w:pPr>
-        <w:pStyle w:val="ListParagraph"/>
-        <w:spacing w:line="480" w:lineRule="auto"/>
-        <w:ind w:left="0"/>
-        <w:rPr>
-          <w:rFonts w:ascii="Times New Roman" w:hAnsi="Times New Roman" w:cs="Times New Roman"/>
-          <w:sz w:val="24"/>
-          <w:szCs w:val="24"/>
-        </w:rPr>
-      </w:pPr>
+        <w:t xml:space="preserve"> that we don’t want the evil hackers of the internet to see, so keep this disabled. There are others, you can find these by installing the Heroku CLI and navigating to the folder you have the website stored in and running from the command line: </w:t>
+      </w:r>
+      <w:proofErr w:type="spellStart"/>
+      <w:r>
+        <w:rPr>
+          <w:rFonts w:ascii="Times New Roman" w:hAnsi="Times New Roman" w:cs="Times New Roman"/>
+          <w:sz w:val="24"/>
+          <w:szCs w:val="24"/>
+        </w:rPr>
+        <w:t>heroku</w:t>
+      </w:r>
+      <w:proofErr w:type="spellEnd"/>
+      <w:r>
+        <w:rPr>
+          <w:rFonts w:ascii="Times New Roman" w:hAnsi="Times New Roman" w:cs="Times New Roman"/>
+          <w:sz w:val="24"/>
+          <w:szCs w:val="24"/>
+        </w:rPr>
+        <w:t xml:space="preserve"> config. This will output all the config variables and their settings. Important to note, a quirk of Python is that</w:t>
+      </w:r>
       <w:bookmarkStart w:id="0" w:name="_GoBack"/>
       <w:bookmarkEnd w:id="0"/>
       <w:r>
@@ -2350,69 +2398,20 @@
           <w:sz w:val="24"/>
           <w:szCs w:val="24"/>
         </w:rPr>
-        <w:t xml:space="preserve">      </w:t>
-      </w:r>
-      <w:r>
-        <w:rPr>
-          <w:rFonts w:ascii="Times New Roman" w:hAnsi="Times New Roman" w:cs="Times New Roman"/>
-          <w:sz w:val="24"/>
-          <w:szCs w:val="24"/>
-        </w:rPr>
-        <w:t>The Community Database is perhaps the most complex. The Community models contains a few models: Game, Community Instance, Community Games, Community Game Ratings, Community Extra Ratings, Community Pacing Ratings, and Community Extra Ratings. I’m going to start by explaining why the ratings are separate: it’s because validating the amount of games and game models, by ensuring that the numbers line up, is impossible with a</w:t>
-      </w:r>
-      <w:r>
-        <w:rPr>
-          <w:rFonts w:ascii="Times New Roman" w:hAnsi="Times New Roman" w:cs="Times New Roman"/>
-          <w:sz w:val="24"/>
-          <w:szCs w:val="24"/>
-        </w:rPr>
-        <w:t xml:space="preserve"> single community survey model. This may not seem like a big deal, but it really is. So instead, the games and community models are </w:t>
-      </w:r>
-      <w:proofErr w:type="gramStart"/>
-      <w:r>
-        <w:rPr>
-          <w:rFonts w:ascii="Times New Roman" w:hAnsi="Times New Roman" w:cs="Times New Roman"/>
-          <w:sz w:val="24"/>
-          <w:szCs w:val="24"/>
-        </w:rPr>
-        <w:t>completely separate</w:t>
-      </w:r>
-      <w:proofErr w:type="gramEnd"/>
-      <w:r>
-        <w:rPr>
-          <w:rFonts w:ascii="Times New Roman" w:hAnsi="Times New Roman" w:cs="Times New Roman"/>
-          <w:sz w:val="24"/>
-          <w:szCs w:val="24"/>
-        </w:rPr>
-        <w:t xml:space="preserve"> entities, tied together by another model that serves as a sort of go-between. It makes the actual process of adding a new community somewhat tedious, but it also is an extremely robust database. The two other ratings, that being pacing and extras exist separately from game ratings as they serve their own purpose outside of the games. Each one of these has a </w:t>
-      </w:r>
-      <w:proofErr w:type="spellStart"/>
-      <w:r>
-        <w:rPr>
-          <w:rFonts w:ascii="Times New Roman" w:hAnsi="Times New Roman" w:cs="Times New Roman"/>
-          <w:sz w:val="24"/>
-          <w:szCs w:val="24"/>
-        </w:rPr>
-        <w:t>modelForm</w:t>
-      </w:r>
-      <w:proofErr w:type="spellEnd"/>
-      <w:r>
-        <w:rPr>
-          <w:rFonts w:ascii="Times New Roman" w:hAnsi="Times New Roman" w:cs="Times New Roman"/>
-          <w:sz w:val="24"/>
-          <w:szCs w:val="24"/>
-        </w:rPr>
-        <w:t xml:space="preserve">, which creates a html form from the model. This streamlines the process of creating surveys, as they are automatically filled in with game names and descriptors, making the only job of a senator to add each community. The way in which </w:t>
-      </w:r>
-      <w:r>
-        <w:rPr>
-          <w:rFonts w:ascii="Times New Roman" w:hAnsi="Times New Roman" w:cs="Times New Roman"/>
-          <w:sz w:val="24"/>
-          <w:szCs w:val="24"/>
-        </w:rPr>
-        <w:lastRenderedPageBreak/>
-        <w:t xml:space="preserve">these are loaded in and validated, then stored back into the database is rather self-explanatory and I won’t go into detail here, see the code for that.  </w:t>
-      </w:r>
+        <w:t xml:space="preserve"> empty strings are considered as ‘False’ by the complier. So, DJANGO_DEBUG runs on a system of strings. If it is not empty, then it’s enabled. Don’t let that happen. </w:t>
+      </w:r>
+    </w:p>
+    <w:p>
+      <w:pPr>
+        <w:pStyle w:val="ListParagraph"/>
+        <w:spacing w:line="480" w:lineRule="auto"/>
+        <w:ind w:left="1080"/>
+        <w:rPr>
+          <w:rFonts w:ascii="Times New Roman" w:hAnsi="Times New Roman" w:cs="Times New Roman"/>
+          <w:sz w:val="24"/>
+          <w:szCs w:val="24"/>
+        </w:rPr>
+      </w:pPr>
     </w:p>
     <w:p>
       <w:pPr>
@@ -2435,7 +2434,7 @@
           <w:sz w:val="24"/>
           <w:szCs w:val="24"/>
         </w:rPr>
-        <w:t xml:space="preserve">Editing Survey Data </w:t>
+        <w:t>The Discovery Database</w:t>
       </w:r>
     </w:p>
     <w:p>
@@ -2455,8 +2454,348 @@
           <w:sz w:val="24"/>
           <w:szCs w:val="24"/>
         </w:rPr>
+        <w:t xml:space="preserve">      The Database has a lot of simple parts, but also contains some complex parts. Let’s jump into the simple. The Senate app </w:t>
+      </w:r>
+      <w:r>
+        <w:rPr>
+          <w:rFonts w:ascii="Times New Roman" w:hAnsi="Times New Roman" w:cs="Times New Roman"/>
+          <w:sz w:val="24"/>
+          <w:szCs w:val="24"/>
+        </w:rPr>
+        <w:t>(remember apps are just sections</w:t>
+      </w:r>
+      <w:r>
+        <w:rPr>
+          <w:rFonts w:ascii="Times New Roman" w:hAnsi="Times New Roman" w:cs="Times New Roman"/>
+          <w:sz w:val="24"/>
+          <w:szCs w:val="24"/>
+        </w:rPr>
+        <w:t xml:space="preserve"> of the website) only has a single </w:t>
+      </w:r>
+      <w:r>
+        <w:rPr>
+          <w:rFonts w:ascii="Times New Roman" w:hAnsi="Times New Roman" w:cs="Times New Roman"/>
+          <w:sz w:val="24"/>
+          <w:szCs w:val="24"/>
+        </w:rPr>
+        <w:lastRenderedPageBreak/>
+        <w:t xml:space="preserve">model, it represents the senators. Each model instance contains the name of a senator, a photo of them, their email, and if they are current or not. These models are loaded into the senate template and it displays the active members loading in each senator model instance. The constitution portion of the senate app is individual and </w:t>
+      </w:r>
+      <w:proofErr w:type="gramStart"/>
+      <w:r>
+        <w:rPr>
+          <w:rFonts w:ascii="Times New Roman" w:hAnsi="Times New Roman" w:cs="Times New Roman"/>
+          <w:sz w:val="24"/>
+          <w:szCs w:val="24"/>
+        </w:rPr>
+        <w:t>has to</w:t>
+      </w:r>
+      <w:proofErr w:type="gramEnd"/>
+      <w:r>
+        <w:rPr>
+          <w:rFonts w:ascii="Times New Roman" w:hAnsi="Times New Roman" w:cs="Times New Roman"/>
+          <w:sz w:val="24"/>
+          <w:szCs w:val="24"/>
+        </w:rPr>
+        <w:t xml:space="preserve"> be updated manually, I didn’t think it really made much sense to make the constitution into a separate model in the database because it is updated infrequently, and there are not multiple versions of it. There’s room for improvement here, perhaps splitting the constitution up into </w:t>
+      </w:r>
+      <w:r>
+        <w:rPr>
+          <w:rFonts w:ascii="Times New Roman" w:hAnsi="Times New Roman" w:cs="Times New Roman"/>
+          <w:sz w:val="24"/>
+          <w:szCs w:val="24"/>
+        </w:rPr>
+        <w:t>its</w:t>
+      </w:r>
+      <w:r>
+        <w:rPr>
+          <w:rFonts w:ascii="Times New Roman" w:hAnsi="Times New Roman" w:cs="Times New Roman"/>
+          <w:sz w:val="24"/>
+          <w:szCs w:val="24"/>
+        </w:rPr>
+        <w:t xml:space="preserve"> parts, </w:t>
+      </w:r>
+      <w:r>
+        <w:rPr>
+          <w:rFonts w:ascii="Times New Roman" w:hAnsi="Times New Roman" w:cs="Times New Roman"/>
+          <w:sz w:val="24"/>
+          <w:szCs w:val="24"/>
+        </w:rPr>
+        <w:t>clauses</w:t>
+      </w:r>
+      <w:r>
+        <w:rPr>
+          <w:rFonts w:ascii="Times New Roman" w:hAnsi="Times New Roman" w:cs="Times New Roman"/>
+          <w:sz w:val="24"/>
+          <w:szCs w:val="24"/>
+        </w:rPr>
+        <w:t xml:space="preserve">, introduction, </w:t>
+      </w:r>
+      <w:proofErr w:type="spellStart"/>
+      <w:r>
+        <w:rPr>
+          <w:rFonts w:ascii="Times New Roman" w:hAnsi="Times New Roman" w:cs="Times New Roman"/>
+          <w:sz w:val="24"/>
+          <w:szCs w:val="24"/>
+        </w:rPr>
+        <w:t>etc</w:t>
+      </w:r>
+      <w:proofErr w:type="spellEnd"/>
+      <w:r>
+        <w:rPr>
+          <w:rFonts w:ascii="Times New Roman" w:hAnsi="Times New Roman" w:cs="Times New Roman"/>
+          <w:sz w:val="24"/>
+          <w:szCs w:val="24"/>
+        </w:rPr>
+        <w:t xml:space="preserve">, or storing previous versions for archival reasons. </w:t>
+      </w:r>
+      <w:r>
+        <w:rPr>
+          <w:rFonts w:ascii="Times New Roman" w:hAnsi="Times New Roman" w:cs="Times New Roman"/>
+          <w:sz w:val="24"/>
+          <w:szCs w:val="24"/>
+        </w:rPr>
+        <w:t xml:space="preserve">Overall, the senate app is </w:t>
+      </w:r>
+      <w:proofErr w:type="gramStart"/>
+      <w:r>
+        <w:rPr>
+          <w:rFonts w:ascii="Times New Roman" w:hAnsi="Times New Roman" w:cs="Times New Roman"/>
+          <w:sz w:val="24"/>
+          <w:szCs w:val="24"/>
+        </w:rPr>
+        <w:t>fairly self-contained</w:t>
+      </w:r>
+      <w:proofErr w:type="gramEnd"/>
+      <w:r>
+        <w:rPr>
+          <w:rFonts w:ascii="Times New Roman" w:hAnsi="Times New Roman" w:cs="Times New Roman"/>
+          <w:sz w:val="24"/>
+          <w:szCs w:val="24"/>
+        </w:rPr>
+        <w:t xml:space="preserve"> and isolated, which makes it as an easy introduction. </w:t>
+      </w:r>
+    </w:p>
+    <w:p>
+      <w:pPr>
+        <w:pStyle w:val="ListParagraph"/>
+        <w:spacing w:line="480" w:lineRule="auto"/>
+        <w:ind w:left="0"/>
+        <w:rPr>
+          <w:rFonts w:ascii="Times New Roman" w:hAnsi="Times New Roman" w:cs="Times New Roman"/>
+          <w:sz w:val="24"/>
+          <w:szCs w:val="24"/>
+        </w:rPr>
+      </w:pPr>
+      <w:r>
+        <w:rPr>
+          <w:rFonts w:ascii="Times New Roman" w:hAnsi="Times New Roman" w:cs="Times New Roman"/>
+          <w:sz w:val="24"/>
+          <w:szCs w:val="24"/>
+        </w:rPr>
+        <w:t xml:space="preserve">      </w:t>
+      </w:r>
+      <w:r>
+        <w:rPr>
+          <w:rFonts w:ascii="Times New Roman" w:hAnsi="Times New Roman" w:cs="Times New Roman"/>
+          <w:sz w:val="24"/>
+          <w:szCs w:val="24"/>
+        </w:rPr>
+        <w:t>The Community Database is perhaps the most complex. The Community models contains a few models: Game, Community Instance, Community Games, Community Game Ratings, Community Extra Ratings, Community Pacing Ratings, and Community Extra Ratings. I’m going to start by explaining why the ratings are separate: it’s because validating the amount of games and game models, by ensuring that the numbers line up, is impossible with a</w:t>
+      </w:r>
+      <w:r>
+        <w:rPr>
+          <w:rFonts w:ascii="Times New Roman" w:hAnsi="Times New Roman" w:cs="Times New Roman"/>
+          <w:sz w:val="24"/>
+          <w:szCs w:val="24"/>
+        </w:rPr>
+        <w:t xml:space="preserve"> single community survey model. This may not seem like a big deal, but it really is. So instead, the games and community models are </w:t>
+      </w:r>
+      <w:proofErr w:type="gramStart"/>
+      <w:r>
+        <w:rPr>
+          <w:rFonts w:ascii="Times New Roman" w:hAnsi="Times New Roman" w:cs="Times New Roman"/>
+          <w:sz w:val="24"/>
+          <w:szCs w:val="24"/>
+        </w:rPr>
+        <w:t>completely separate</w:t>
+      </w:r>
+      <w:proofErr w:type="gramEnd"/>
+      <w:r>
+        <w:rPr>
+          <w:rFonts w:ascii="Times New Roman" w:hAnsi="Times New Roman" w:cs="Times New Roman"/>
+          <w:sz w:val="24"/>
+          <w:szCs w:val="24"/>
+        </w:rPr>
+        <w:t xml:space="preserve"> entities, tied together by another model that serves as a sort of go-between. It makes the actual process of adding a new community somewhat tedious, but it also is an extremely robust database. The two other ratings, that being pacing and extras exist separately from game ratings as they serve their own purpose outside of the games. Each one of these has a </w:t>
+      </w:r>
+      <w:proofErr w:type="spellStart"/>
+      <w:r>
+        <w:rPr>
+          <w:rFonts w:ascii="Times New Roman" w:hAnsi="Times New Roman" w:cs="Times New Roman"/>
+          <w:sz w:val="24"/>
+          <w:szCs w:val="24"/>
+        </w:rPr>
+        <w:t>modelForm</w:t>
+      </w:r>
+      <w:proofErr w:type="spellEnd"/>
+      <w:r>
+        <w:rPr>
+          <w:rFonts w:ascii="Times New Roman" w:hAnsi="Times New Roman" w:cs="Times New Roman"/>
+          <w:sz w:val="24"/>
+          <w:szCs w:val="24"/>
+        </w:rPr>
+        <w:t xml:space="preserve">, which creates a html form from the model. This streamlines the process of creating surveys, as they are automatically filled in with game names and descriptors, making the only job of a senator to add each community. The way in which these are loaded in and validated, then stored back into the database is rather self-explanatory and I won’t go into detail here, see the code for that.  </w:t>
+      </w:r>
+      <w:r>
+        <w:rPr>
+          <w:rFonts w:ascii="Times New Roman" w:hAnsi="Times New Roman" w:cs="Times New Roman"/>
+          <w:sz w:val="24"/>
+          <w:szCs w:val="24"/>
+        </w:rPr>
+        <w:br/>
+      </w:r>
+      <w:r>
+        <w:rPr>
+          <w:rFonts w:ascii="Times New Roman" w:hAnsi="Times New Roman" w:cs="Times New Roman"/>
+          <w:sz w:val="24"/>
+          <w:szCs w:val="24"/>
+        </w:rPr>
         <w:tab/>
-        <w:t xml:space="preserve">You don’t. </w:t>
+        <w:t>The projects app is my greatest website achievement to date. Essentially, though heavily based on an outside app, it allows people to create surveys on the fly. When I originally presented this, I said ‘this isn’t as good as Google forms, which is good because I’m not competing with Google forms.’ But if you are the first generation to take up this website, don’t get into that mindset. Make it as good as Google Forms or better for that matter. Obviously</w:t>
+      </w:r>
+      <w:r>
+        <w:rPr>
+          <w:rFonts w:ascii="Times New Roman" w:hAnsi="Times New Roman" w:cs="Times New Roman"/>
+          <w:sz w:val="24"/>
+          <w:szCs w:val="24"/>
+        </w:rPr>
+        <w:t xml:space="preserve">, </w:t>
+      </w:r>
+      <w:r>
+        <w:rPr>
+          <w:rFonts w:ascii="Times New Roman" w:hAnsi="Times New Roman" w:cs="Times New Roman"/>
+          <w:sz w:val="24"/>
+          <w:szCs w:val="24"/>
+        </w:rPr>
+        <w:t xml:space="preserve">you won’t compete with them, but there’s too much room for improvement here for it not to be capitalized on. </w:t>
+      </w:r>
+    </w:p>
+    <w:p>
+      <w:pPr>
+        <w:pStyle w:val="ListParagraph"/>
+        <w:spacing w:line="480" w:lineRule="auto"/>
+        <w:ind w:left="0"/>
+        <w:rPr>
+          <w:rFonts w:ascii="Times New Roman" w:hAnsi="Times New Roman" w:cs="Times New Roman"/>
+          <w:sz w:val="24"/>
+          <w:szCs w:val="24"/>
+        </w:rPr>
+      </w:pPr>
+      <w:r>
+        <w:rPr>
+          <w:rFonts w:ascii="Times New Roman" w:hAnsi="Times New Roman" w:cs="Times New Roman"/>
+          <w:sz w:val="24"/>
+          <w:szCs w:val="24"/>
+        </w:rPr>
+        <w:tab/>
+        <w:t>The Questions model tells the form creation what type and what the question is as wel</w:t>
+      </w:r>
+      <w:r>
+        <w:rPr>
+          <w:rFonts w:ascii="Times New Roman" w:hAnsi="Times New Roman" w:cs="Times New Roman"/>
+          <w:sz w:val="24"/>
+          <w:szCs w:val="24"/>
+        </w:rPr>
+        <w:t xml:space="preserve">l as if it is required or not. The survey questions link a customsurvey object to a questions object, which is </w:t>
+      </w:r>
+      <w:proofErr w:type="gramStart"/>
+      <w:r>
+        <w:rPr>
+          <w:rFonts w:ascii="Times New Roman" w:hAnsi="Times New Roman" w:cs="Times New Roman"/>
+          <w:sz w:val="24"/>
+          <w:szCs w:val="24"/>
+        </w:rPr>
+        <w:t>similar to</w:t>
+      </w:r>
+      <w:proofErr w:type="gramEnd"/>
+      <w:r>
+        <w:rPr>
+          <w:rFonts w:ascii="Times New Roman" w:hAnsi="Times New Roman" w:cs="Times New Roman"/>
+          <w:sz w:val="24"/>
+          <w:szCs w:val="24"/>
+        </w:rPr>
+        <w:t xml:space="preserve"> how the community games model works. The customsurvey instance is just that, a representation of a survey; it is saved </w:t>
+      </w:r>
+      <w:r>
+        <w:rPr>
+          <w:rFonts w:ascii="Times New Roman" w:hAnsi="Times New Roman" w:cs="Times New Roman"/>
+          <w:sz w:val="24"/>
+          <w:szCs w:val="24"/>
+        </w:rPr>
+        <w:t>independently</w:t>
+      </w:r>
+      <w:r>
+        <w:rPr>
+          <w:rFonts w:ascii="Times New Roman" w:hAnsi="Times New Roman" w:cs="Times New Roman"/>
+          <w:sz w:val="24"/>
+          <w:szCs w:val="24"/>
+        </w:rPr>
+        <w:t xml:space="preserve"> from projects so that generalized </w:t>
+      </w:r>
+      <w:proofErr w:type="spellStart"/>
+      <w:r>
+        <w:rPr>
+          <w:rFonts w:ascii="Times New Roman" w:hAnsi="Times New Roman" w:cs="Times New Roman"/>
+          <w:sz w:val="24"/>
+          <w:szCs w:val="24"/>
+        </w:rPr>
+        <w:t>customsurveys</w:t>
+      </w:r>
+      <w:proofErr w:type="spellEnd"/>
+      <w:r>
+        <w:rPr>
+          <w:rFonts w:ascii="Times New Roman" w:hAnsi="Times New Roman" w:cs="Times New Roman"/>
+          <w:sz w:val="24"/>
+          <w:szCs w:val="24"/>
+        </w:rPr>
+        <w:t xml:space="preserve"> can</w:t>
+      </w:r>
+      <w:r>
+        <w:rPr>
+          <w:rFonts w:ascii="Times New Roman" w:hAnsi="Times New Roman" w:cs="Times New Roman"/>
+          <w:sz w:val="24"/>
+          <w:szCs w:val="24"/>
+        </w:rPr>
+        <w:t xml:space="preserve"> be used for multiple projects. The answers are shadows of larger classes called Survey answers, which allows them to inherit ‘survey’ and ‘question’ both of which help to identity what the answer corresponds to. The only reason they inherit from a higher class is essentially ‘programming laziness’ and is nothing more than a very basic </w:t>
+      </w:r>
+      <w:r>
+        <w:rPr>
+          <w:rFonts w:ascii="Times New Roman" w:hAnsi="Times New Roman" w:cs="Times New Roman"/>
+          <w:sz w:val="24"/>
+          <w:szCs w:val="24"/>
+        </w:rPr>
+        <w:t xml:space="preserve">abstraction. </w:t>
+      </w:r>
+    </w:p>
+    <w:p>
+      <w:pPr>
+        <w:pStyle w:val="ListParagraph"/>
+        <w:spacing w:line="480" w:lineRule="auto"/>
+        <w:ind w:left="0" w:firstLine="360"/>
+        <w:rPr>
+          <w:rFonts w:ascii="Times New Roman" w:hAnsi="Times New Roman" w:cs="Times New Roman"/>
+          <w:sz w:val="24"/>
+          <w:szCs w:val="24"/>
+        </w:rPr>
+      </w:pPr>
+      <w:r>
+        <w:rPr>
+          <w:rFonts w:ascii="Times New Roman" w:hAnsi="Times New Roman" w:cs="Times New Roman"/>
+          <w:sz w:val="24"/>
+          <w:szCs w:val="24"/>
+        </w:rPr>
+        <w:t xml:space="preserve">The Senate project model is very basic. It has the optional survey link, but outside of that, it’s merely text input and an author input. </w:t>
       </w:r>
     </w:p>
     <w:p>
@@ -2480,18 +2819,85 @@
           <w:sz w:val="24"/>
           <w:szCs w:val="24"/>
         </w:rPr>
-        <w:t xml:space="preserve">Upgrading </w:t>
-      </w:r>
-      <w:proofErr w:type="gramStart"/>
-      <w:r>
-        <w:rPr>
-          <w:rFonts w:ascii="Times New Roman" w:hAnsi="Times New Roman" w:cs="Times New Roman"/>
-          <w:sz w:val="24"/>
-          <w:szCs w:val="24"/>
-        </w:rPr>
-        <w:t>The</w:t>
-      </w:r>
-      <w:proofErr w:type="gramEnd"/>
+        <w:t xml:space="preserve">Editing Survey Data </w:t>
+      </w:r>
+    </w:p>
+    <w:p>
+      <w:pPr>
+        <w:pStyle w:val="ListParagraph"/>
+        <w:spacing w:line="480" w:lineRule="auto"/>
+        <w:ind w:left="0"/>
+        <w:rPr>
+          <w:rFonts w:ascii="Times New Roman" w:hAnsi="Times New Roman" w:cs="Times New Roman"/>
+          <w:sz w:val="24"/>
+          <w:szCs w:val="24"/>
+        </w:rPr>
+      </w:pPr>
+      <w:r>
+        <w:rPr>
+          <w:rFonts w:ascii="Times New Roman" w:hAnsi="Times New Roman" w:cs="Times New Roman"/>
+          <w:sz w:val="24"/>
+          <w:szCs w:val="24"/>
+        </w:rPr>
+        <w:tab/>
+        <w:t>You don’t. But if you do</w:t>
+      </w:r>
+      <w:r>
+        <w:rPr>
+          <w:rFonts w:ascii="Times New Roman" w:hAnsi="Times New Roman" w:cs="Times New Roman"/>
+          <w:sz w:val="24"/>
+          <w:szCs w:val="24"/>
+        </w:rPr>
+        <w:t xml:space="preserve"> (which you don’t)</w:t>
+      </w:r>
+      <w:r>
+        <w:rPr>
+          <w:rFonts w:ascii="Times New Roman" w:hAnsi="Times New Roman" w:cs="Times New Roman"/>
+          <w:sz w:val="24"/>
+          <w:szCs w:val="24"/>
+        </w:rPr>
+        <w:t xml:space="preserve">, the staff account is needed. To get the staff account, seek out your technology admin for the Senate, which is probably you. </w:t>
+      </w:r>
+    </w:p>
+    <w:p>
+      <w:pPr>
+        <w:pStyle w:val="ListParagraph"/>
+        <w:numPr>
+          <w:ilvl w:val="0"/>
+          <w:numId w:val="1"/>
+        </w:numPr>
+        <w:spacing w:line="480" w:lineRule="auto"/>
+        <w:jc w:val="center"/>
+        <w:rPr>
+          <w:rFonts w:ascii="Times New Roman" w:hAnsi="Times New Roman" w:cs="Times New Roman"/>
+          <w:sz w:val="24"/>
+          <w:szCs w:val="24"/>
+        </w:rPr>
+      </w:pPr>
+      <w:r>
+        <w:rPr>
+          <w:rFonts w:ascii="Times New Roman" w:hAnsi="Times New Roman" w:cs="Times New Roman"/>
+          <w:sz w:val="24"/>
+          <w:szCs w:val="24"/>
+        </w:rPr>
+        <w:t>Deploying changes to</w:t>
+      </w:r>
+      <w:r>
+        <w:rPr>
+          <w:rFonts w:ascii="Times New Roman" w:hAnsi="Times New Roman" w:cs="Times New Roman"/>
+          <w:sz w:val="24"/>
+          <w:szCs w:val="24"/>
+        </w:rPr>
+        <w:t xml:space="preserve"> </w:t>
+      </w:r>
+      <w:r>
+        <w:rPr>
+          <w:rFonts w:ascii="Times New Roman" w:hAnsi="Times New Roman" w:cs="Times New Roman"/>
+          <w:sz w:val="24"/>
+          <w:szCs w:val="24"/>
+        </w:rPr>
+        <w:t>the</w:t>
+      </w:r>
       <w:r>
         <w:rPr>
           <w:rFonts w:ascii="Times New Roman" w:hAnsi="Times New Roman" w:cs="Times New Roman"/>
@@ -2505,21 +2911,13 @@
       <w:pPr>
         <w:pStyle w:val="ListParagraph"/>
         <w:spacing w:line="480" w:lineRule="auto"/>
-        <w:ind w:left="0"/>
-        <w:rPr>
-          <w:rFonts w:ascii="Times New Roman" w:hAnsi="Times New Roman" w:cs="Times New Roman"/>
-          <w:sz w:val="24"/>
-          <w:szCs w:val="24"/>
-        </w:rPr>
-      </w:pPr>
-      <w:r>
-        <w:rPr>
-          <w:rFonts w:ascii="Times New Roman" w:hAnsi="Times New Roman" w:cs="Times New Roman"/>
-          <w:sz w:val="24"/>
-          <w:szCs w:val="24"/>
-        </w:rPr>
-        <w:t xml:space="preserve">     </w:t>
-      </w:r>
+        <w:ind w:left="0" w:firstLine="360"/>
+        <w:rPr>
+          <w:rFonts w:ascii="Times New Roman" w:hAnsi="Times New Roman" w:cs="Times New Roman"/>
+          <w:sz w:val="24"/>
+          <w:szCs w:val="24"/>
+        </w:rPr>
+      </w:pPr>
       <w:r>
         <w:rPr>
           <w:rFonts w:ascii="Times New Roman" w:hAnsi="Times New Roman" w:cs="Times New Roman"/>
@@ -2727,6 +3125,22 @@
           <w:szCs w:val="24"/>
         </w:rPr>
         <w:t xml:space="preserve">st won’t work until you fix it. Ensure that the environment variable debug is always off, if turned on, it will create security vulnerabilities that would jeopardize the website. </w:t>
+      </w:r>
+      <w:r>
+        <w:rPr>
+          <w:rFonts w:ascii="Times New Roman" w:hAnsi="Times New Roman" w:cs="Times New Roman"/>
+          <w:sz w:val="24"/>
+          <w:szCs w:val="24"/>
+        </w:rPr>
+        <w:t xml:space="preserve">For how to do this and more visit the Heroku </w:t>
+      </w:r>
+      <w:r>
+        <w:rPr>
+          <w:rFonts w:ascii="Times New Roman" w:hAnsi="Times New Roman" w:cs="Times New Roman"/>
+          <w:sz w:val="24"/>
+          <w:szCs w:val="24"/>
+        </w:rPr>
+        <w:t>documentation section.</w:t>
       </w:r>
     </w:p>
     <w:p>
@@ -2995,6 +3409,7 @@
     <w:lsdException w:name="HTML Sample" w:semiHidden="1" w:unhideWhenUsed="1"/>
     <w:lsdException w:name="HTML Typewriter" w:semiHidden="1" w:unhideWhenUsed="1"/>
     <w:lsdException w:name="HTML Variable" w:semiHidden="1" w:unhideWhenUsed="1"/>
+    <w:lsdException w:name="Normal Table" w:semiHidden="1" w:unhideWhenUsed="1"/>
     <w:lsdException w:name="annotation subject" w:semiHidden="1" w:unhideWhenUsed="1"/>
     <w:lsdException w:name="No List" w:semiHidden="1" w:unhideWhenUsed="1"/>
     <w:lsdException w:name="Outline List 1" w:semiHidden="1" w:unhideWhenUsed="1"/>
@@ -3041,8 +3456,10 @@
     <w:lsdException w:name="Table Subtle 2" w:semiHidden="1" w:unhideWhenUsed="1"/>
     <w:lsdException w:name="Table Web 1" w:semiHidden="1" w:unhideWhenUsed="1"/>
     <w:lsdException w:name="Table Web 2" w:semiHidden="1" w:unhideWhenUsed="1"/>
+    <w:lsdException w:name="Table Web 3" w:semiHidden="1" w:unhideWhenUsed="1"/>
     <w:lsdException w:name="Balloon Text" w:semiHidden="1" w:unhideWhenUsed="1"/>
     <w:lsdException w:name="Table Grid" w:uiPriority="39"/>
+    <w:lsdException w:name="Table Theme" w:semiHidden="1" w:unhideWhenUsed="1"/>
     <w:lsdException w:name="Placeholder Text" w:semiHidden="1"/>
     <w:lsdException w:name="No Spacing" w:uiPriority="1" w:qFormat="1"/>
     <w:lsdException w:name="Light Shading" w:uiPriority="60"/>
@@ -3270,7 +3687,6 @@
   <w:style w:type="character" w:default="1" w:styleId="DefaultParagraphFont">
     <w:name w:val="Default Paragraph Font"/>
     <w:uiPriority w:val="1"/>
-    <w:semiHidden/>
     <w:unhideWhenUsed/>
   </w:style>
   <w:style w:type="table" w:default="1" w:styleId="TableNormal">
@@ -3608,7 +4024,7 @@
 </file>
 
 <file path=customXml/itemProps1.xml><?xml version="1.0" encoding="utf-8"?>
-<ds:datastoreItem xmlns:ds="http://schemas.openxmlformats.org/officeDocument/2006/customXml" ds:itemID="{164ED7D1-BC58-4CEE-9443-34CE7B500566}">
+<ds:datastoreItem xmlns:ds="http://schemas.openxmlformats.org/officeDocument/2006/customXml" ds:itemID="{D56E8211-208A-4581-B826-9B4269FE330D}">
   <ds:schemaRefs>
     <ds:schemaRef ds:uri="http://schemas.openxmlformats.org/officeDocument/2006/bibliography"/>
   </ds:schemaRefs>

</xml_diff>